<commit_message>
nog meer typen layouts
</commit_message>
<xml_diff>
--- a/module2_doc1.docx
+++ b/module2_doc1.docx
@@ -339,34 +339,89 @@
         <w:pStyle w:val="FirstParagraph"/>
       </w:pPr>
       <w:r>
-        <w:t xml:space="preserve">Example of a block quote:</w:t>
-      </w:r>
-    </w:p>
-    <w:p>
-      <w:pPr>
-        <w:pStyle w:val="BlockText"/>
-      </w:pPr>
-      <w:r>
-        <w:t xml:space="preserve">This is a block quote</w:t>
-      </w:r>
-      <w:r>
-        <w:t xml:space="preserve"> </w:t>
-      </w:r>
-      <w:r>
-        <w:t xml:space="preserve">Bla bla</w:t>
+        <w:t xml:space="preserve">Numbered list:</w:t>
       </w:r>
     </w:p>
     <w:p>
       <w:pPr>
         <w:pStyle w:val="Compact"/>
-        <w:pStyle w:val="BlockText"/>
         <w:numPr>
           <w:numId w:val="1004"/>
           <w:ilvl w:val="0"/>
         </w:numPr>
       </w:pPr>
       <w:r>
-        <w:t xml:space="preserve">List within block quote:</w:t>
+        <w:t xml:space="preserve">List</w:t>
+      </w:r>
+    </w:p>
+    <w:p>
+      <w:pPr>
+        <w:pStyle w:val="Compact"/>
+        <w:numPr>
+          <w:numId w:val="1005"/>
+          <w:ilvl w:val="1"/>
+        </w:numPr>
+      </w:pPr>
+      <w:r>
+        <w:t xml:space="preserve">item a</w:t>
+      </w:r>
+    </w:p>
+    <w:p>
+      <w:pPr>
+        <w:pStyle w:val="Compact"/>
+        <w:numPr>
+          <w:numId w:val="1005"/>
+          <w:ilvl w:val="1"/>
+        </w:numPr>
+      </w:pPr>
+      <w:r>
+        <w:t xml:space="preserve">item b</w:t>
+      </w:r>
+    </w:p>
+    <w:p>
+      <w:pPr>
+        <w:pStyle w:val="Compact"/>
+        <w:numPr>
+          <w:numId w:val="1006"/>
+          <w:ilvl w:val="2"/>
+        </w:numPr>
+      </w:pPr>
+      <w:r>
+        <w:t xml:space="preserve">subitem i</w:t>
+      </w:r>
+    </w:p>
+    <w:p>
+      <w:pPr>
+        <w:pStyle w:val="Compact"/>
+        <w:numPr>
+          <w:numId w:val="1006"/>
+          <w:ilvl w:val="2"/>
+        </w:numPr>
+      </w:pPr>
+      <w:r>
+        <w:t xml:space="preserve">subitem ii</w:t>
+      </w:r>
+    </w:p>
+    <w:p>
+      <w:pPr>
+        <w:pStyle w:val="FirstParagraph"/>
+      </w:pPr>
+      <w:r>
+        <w:t xml:space="preserve">Example of a block quote:</w:t>
+      </w:r>
+    </w:p>
+    <w:p>
+      <w:pPr>
+        <w:pStyle w:val="BlockText"/>
+      </w:pPr>
+      <w:r>
+        <w:t xml:space="preserve">This is a block quote</w:t>
+      </w:r>
+      <w:r>
+        <w:t xml:space="preserve"> </w:t>
+      </w:r>
+      <w:r>
+        <w:t xml:space="preserve">Bla bla</w:t>
       </w:r>
     </w:p>
     <w:p>
@@ -374,7 +429,20 @@
         <w:pStyle w:val="Compact"/>
         <w:pStyle w:val="BlockText"/>
         <w:numPr>
-          <w:numId w:val="1004"/>
+          <w:numId w:val="1007"/>
+          <w:ilvl w:val="0"/>
+        </w:numPr>
+      </w:pPr>
+      <w:r>
+        <w:t xml:space="preserve">List within block quote:</w:t>
+      </w:r>
+    </w:p>
+    <w:p>
+      <w:pPr>
+        <w:pStyle w:val="Compact"/>
+        <w:pStyle w:val="BlockText"/>
+        <w:numPr>
+          <w:numId w:val="1007"/>
           <w:ilvl w:val="0"/>
         </w:numPr>
       </w:pPr>
@@ -571,6 +639,70 @@
     </w:p>
     <w:p>
       <w:pPr>
+        <w:pStyle w:val="SourceCode"/>
+      </w:pPr>
+      <w:r>
+        <w:rPr>
+          <w:rStyle w:val="KeywordTok"/>
+        </w:rPr>
+        <w:t xml:space="preserve">plot</w:t>
+      </w:r>
+      <w:r>
+        <w:rPr>
+          <w:rStyle w:val="NormalTok"/>
+        </w:rPr>
+        <w:t xml:space="preserve">(pressure)</w:t>
+      </w:r>
+    </w:p>
+    <w:p>
+      <w:pPr>
+        <w:pStyle w:val="FirstParagraph"/>
+      </w:pPr>
+      <w:r>
+        <w:drawing>
+          <wp:inline>
+            <wp:extent cx="2772075" cy="2772075"/>
+            <wp:effectExtent b="0" l="0" r="0" t="0"/>
+            <wp:docPr descr="" title="" id="1" name="Picture"/>
+            <a:graphic>
+              <a:graphicData uri="http://schemas.openxmlformats.org/drawingml/2006/picture">
+                <pic:pic>
+                  <pic:nvPicPr>
+                    <pic:cNvPr descr="module2_doc1_files/figure-docx/pressure2-1.png" id="0" name="Picture"/>
+                    <pic:cNvPicPr>
+                      <a:picLocks noChangeArrowheads="1" noChangeAspect="1"/>
+                    </pic:cNvPicPr>
+                  </pic:nvPicPr>
+                  <pic:blipFill>
+                    <a:blip r:embed="rId28"/>
+                    <a:stretch>
+                      <a:fillRect/>
+                    </a:stretch>
+                  </pic:blipFill>
+                  <pic:spPr bwMode="auto">
+                    <a:xfrm>
+                      <a:off x="0" y="0"/>
+                      <a:ext cx="2772075" cy="2772075"/>
+                    </a:xfrm>
+                    <a:prstGeom prst="rect">
+                      <a:avLst/>
+                    </a:prstGeom>
+                    <a:noFill/>
+                    <a:ln w="9525">
+                      <a:noFill/>
+                      <a:headEnd/>
+                      <a:tailEnd/>
+                    </a:ln>
+                  </pic:spPr>
+                </pic:pic>
+              </a:graphicData>
+            </a:graphic>
+          </wp:inline>
+        </w:drawing>
+      </w:r>
+    </w:p>
+    <w:p>
+      <w:pPr>
         <w:pStyle w:val="BodyText"/>
       </w:pPr>
       <w:r>
@@ -592,6 +724,248 @@
         <w:t xml:space="preserve">parameter was added to the code chunk to prevent printing of the R code that generated the plot.</w:t>
       </w:r>
     </w:p>
+    <w:p>
+      <w:pPr>
+        <w:pStyle w:val="Heading2"/>
+      </w:pPr>
+      <w:bookmarkStart w:id="29" w:name="insert-tables"/>
+      <w:bookmarkEnd w:id="29"/>
+      <w:r>
+        <w:t xml:space="preserve">Insert tables</w:t>
+      </w:r>
+    </w:p>
+    <w:p>
+      <w:pPr>
+        <w:pStyle w:val="SourceCode"/>
+      </w:pPr>
+      <w:r>
+        <w:rPr>
+          <w:rStyle w:val="NormalTok"/>
+        </w:rPr>
+        <w:t xml:space="preserve">knitr</w:t>
+      </w:r>
+      <w:r>
+        <w:rPr>
+          <w:rStyle w:val="OperatorTok"/>
+        </w:rPr>
+        <w:t xml:space="preserve">::</w:t>
+      </w:r>
+      <w:r>
+        <w:rPr>
+          <w:rStyle w:val="KeywordTok"/>
+        </w:rPr>
+        <w:t xml:space="preserve">kable</w:t>
+      </w:r>
+      <w:r>
+        <w:rPr>
+          <w:rStyle w:val="NormalTok"/>
+        </w:rPr>
+        <w:t xml:space="preserve">(</w:t>
+      </w:r>
+      <w:r>
+        <w:rPr>
+          <w:rStyle w:val="KeywordTok"/>
+        </w:rPr>
+        <w:t xml:space="preserve">head</w:t>
+      </w:r>
+      <w:r>
+        <w:rPr>
+          <w:rStyle w:val="NormalTok"/>
+        </w:rPr>
+        <w:t xml:space="preserve">(cars))</w:t>
+      </w:r>
+    </w:p>
+    <w:tbl>
+      <w:tblPr>
+        <w:tblStyle w:val="TableNormal"/>
+        <w:tblW w:type="pct" w:w="0.0"/>
+        <w:tblLook w:firstRow="1"/>
+      </w:tblPr>
+      <w:tblGrid/>
+      <w:tr>
+        <w:trPr>
+          <w:cnfStyle w:firstRow="1"/>
+        </w:trPr>
+        <w:tc>
+          <w:tcPr>
+            <w:tcBorders>
+              <w:bottom w:val="single"/>
+            </w:tcBorders>
+            <w:vAlign w:val="bottom"/>
+          </w:tcPr>
+          <w:p>
+            <w:pPr>
+              <w:pStyle w:val="Compact"/>
+              <w:jc w:val="right"/>
+            </w:pPr>
+            <w:r>
+              <w:t xml:space="preserve">speed</w:t>
+            </w:r>
+          </w:p>
+        </w:tc>
+        <w:tc>
+          <w:tcPr>
+            <w:tcBorders>
+              <w:bottom w:val="single"/>
+            </w:tcBorders>
+            <w:vAlign w:val="bottom"/>
+          </w:tcPr>
+          <w:p>
+            <w:pPr>
+              <w:pStyle w:val="Compact"/>
+              <w:jc w:val="right"/>
+            </w:pPr>
+            <w:r>
+              <w:t xml:space="preserve">dist</w:t>
+            </w:r>
+          </w:p>
+        </w:tc>
+      </w:tr>
+      <w:tr>
+        <w:tc>
+          <w:p>
+            <w:pPr>
+              <w:pStyle w:val="Compact"/>
+              <w:jc w:val="right"/>
+            </w:pPr>
+            <w:r>
+              <w:t xml:space="preserve">4</w:t>
+            </w:r>
+          </w:p>
+        </w:tc>
+        <w:tc>
+          <w:p>
+            <w:pPr>
+              <w:pStyle w:val="Compact"/>
+              <w:jc w:val="right"/>
+            </w:pPr>
+            <w:r>
+              <w:t xml:space="preserve">2</w:t>
+            </w:r>
+          </w:p>
+        </w:tc>
+      </w:tr>
+      <w:tr>
+        <w:tc>
+          <w:p>
+            <w:pPr>
+              <w:pStyle w:val="Compact"/>
+              <w:jc w:val="right"/>
+            </w:pPr>
+            <w:r>
+              <w:t xml:space="preserve">4</w:t>
+            </w:r>
+          </w:p>
+        </w:tc>
+        <w:tc>
+          <w:p>
+            <w:pPr>
+              <w:pStyle w:val="Compact"/>
+              <w:jc w:val="right"/>
+            </w:pPr>
+            <w:r>
+              <w:t xml:space="preserve">10</w:t>
+            </w:r>
+          </w:p>
+        </w:tc>
+      </w:tr>
+      <w:tr>
+        <w:tc>
+          <w:p>
+            <w:pPr>
+              <w:pStyle w:val="Compact"/>
+              <w:jc w:val="right"/>
+            </w:pPr>
+            <w:r>
+              <w:t xml:space="preserve">7</w:t>
+            </w:r>
+          </w:p>
+        </w:tc>
+        <w:tc>
+          <w:p>
+            <w:pPr>
+              <w:pStyle w:val="Compact"/>
+              <w:jc w:val="right"/>
+            </w:pPr>
+            <w:r>
+              <w:t xml:space="preserve">4</w:t>
+            </w:r>
+          </w:p>
+        </w:tc>
+      </w:tr>
+      <w:tr>
+        <w:tc>
+          <w:p>
+            <w:pPr>
+              <w:pStyle w:val="Compact"/>
+              <w:jc w:val="right"/>
+            </w:pPr>
+            <w:r>
+              <w:t xml:space="preserve">7</w:t>
+            </w:r>
+          </w:p>
+        </w:tc>
+        <w:tc>
+          <w:p>
+            <w:pPr>
+              <w:pStyle w:val="Compact"/>
+              <w:jc w:val="right"/>
+            </w:pPr>
+            <w:r>
+              <w:t xml:space="preserve">22</w:t>
+            </w:r>
+          </w:p>
+        </w:tc>
+      </w:tr>
+      <w:tr>
+        <w:tc>
+          <w:p>
+            <w:pPr>
+              <w:pStyle w:val="Compact"/>
+              <w:jc w:val="right"/>
+            </w:pPr>
+            <w:r>
+              <w:t xml:space="preserve">8</w:t>
+            </w:r>
+          </w:p>
+        </w:tc>
+        <w:tc>
+          <w:p>
+            <w:pPr>
+              <w:pStyle w:val="Compact"/>
+              <w:jc w:val="right"/>
+            </w:pPr>
+            <w:r>
+              <w:t xml:space="preserve">16</w:t>
+            </w:r>
+          </w:p>
+        </w:tc>
+      </w:tr>
+      <w:tr>
+        <w:tc>
+          <w:p>
+            <w:pPr>
+              <w:pStyle w:val="Compact"/>
+              <w:jc w:val="right"/>
+            </w:pPr>
+            <w:r>
+              <w:t xml:space="preserve">9</w:t>
+            </w:r>
+          </w:p>
+        </w:tc>
+        <w:tc>
+          <w:p>
+            <w:pPr>
+              <w:pStyle w:val="Compact"/>
+              <w:jc w:val="right"/>
+            </w:pPr>
+            <w:r>
+              <w:t xml:space="preserve">10</w:t>
+            </w:r>
+          </w:p>
+        </w:tc>
+      </w:tr>
+    </w:tbl>
     <w:sectPr/>
   </w:body>
 </w:document>
@@ -700,7 +1074,7 @@
     </w:lvl>
   </w:abstractNum>
   <w:abstractNum w:abstractNumId="990">
-    <w:nsid w:val="60573e1e"/>
+    <w:nsid w:val="32e37db3"/>
     <w:multiLevelType w:val="multilevel"/>
     <w:lvl w:ilvl="0">
       <w:numFmt w:val="bullet"/>
@@ -781,7 +1155,7 @@
     </w:lvl>
   </w:abstractNum>
   <w:abstractNum w:abstractNumId="991">
-    <w:nsid w:val="b5e4369d"/>
+    <w:nsid w:val="2c8f3788"/>
     <w:multiLevelType w:val="multilevel"/>
     <w:lvl w:ilvl="0">
       <w:numFmt w:val="bullet"/>
@@ -862,7 +1236,7 @@
     </w:lvl>
   </w:abstractNum>
   <w:abstractNum w:abstractNumId="99411">
-    <w:nsid w:val="2d63b02f"/>
+    <w:nsid w:val="cdb2ed2e"/>
     <w:multiLevelType w:val="multilevel"/>
     <w:lvl w:ilvl="0">
       <w:start w:val="1"/>
@@ -939,6 +1313,182 @@
     <w:lvl w:ilvl="6">
       <w:start w:val="1"/>
       <w:numFmt w:val="decimal"/>
+      <w:lvlText w:val="%7."/>
+      <w:lvlJc w:val="left"/>
+      <w:pPr>
+        <w:tabs>
+          <w:tab w:val="num" w:pos="4320"/>
+        </w:tabs>
+        <w:ind w:left="4800" w:hanging="480"/>
+      </w:pPr>
+    </w:lvl>
+  </w:abstractNum>
+  <w:abstractNum w:abstractNumId="99711">
+    <w:nsid w:val="3831cdd7"/>
+    <w:multiLevelType w:val="multilevel"/>
+    <w:lvl w:ilvl="0">
+      <w:start w:val="1"/>
+      <w:numFmt w:val="lowerLetter"/>
+      <w:lvlText w:val="%1."/>
+      <w:lvlJc w:val="left"/>
+      <w:pPr>
+        <w:tabs>
+          <w:tab w:val="num" w:pos="0"/>
+        </w:tabs>
+        <w:ind w:left="480" w:hanging="480"/>
+      </w:pPr>
+    </w:lvl>
+    <w:lvl w:ilvl="1">
+      <w:start w:val="1"/>
+      <w:numFmt w:val="lowerLetter"/>
+      <w:lvlText w:val="%2."/>
+      <w:lvlJc w:val="left"/>
+      <w:pPr>
+        <w:tabs>
+          <w:tab w:val="num" w:pos="720"/>
+        </w:tabs>
+        <w:ind w:left="1200" w:hanging="480"/>
+      </w:pPr>
+    </w:lvl>
+    <w:lvl w:ilvl="2">
+      <w:start w:val="1"/>
+      <w:numFmt w:val="lowerLetter"/>
+      <w:lvlText w:val="%3."/>
+      <w:lvlJc w:val="left"/>
+      <w:pPr>
+        <w:tabs>
+          <w:tab w:val="num" w:pos="1440"/>
+        </w:tabs>
+        <w:ind w:left="1920" w:hanging="480"/>
+      </w:pPr>
+    </w:lvl>
+    <w:lvl w:ilvl="3">
+      <w:start w:val="1"/>
+      <w:numFmt w:val="lowerLetter"/>
+      <w:lvlText w:val="%4."/>
+      <w:lvlJc w:val="left"/>
+      <w:pPr>
+        <w:tabs>
+          <w:tab w:val="num" w:pos="2160"/>
+        </w:tabs>
+        <w:ind w:left="2640" w:hanging="480"/>
+      </w:pPr>
+    </w:lvl>
+    <w:lvl w:ilvl="4">
+      <w:start w:val="1"/>
+      <w:numFmt w:val="lowerLetter"/>
+      <w:lvlText w:val="%5."/>
+      <w:lvlJc w:val="left"/>
+      <w:pPr>
+        <w:tabs>
+          <w:tab w:val="num" w:pos="2880"/>
+        </w:tabs>
+        <w:ind w:left="3360" w:hanging="480"/>
+      </w:pPr>
+    </w:lvl>
+    <w:lvl w:ilvl="5">
+      <w:start w:val="1"/>
+      <w:numFmt w:val="lowerLetter"/>
+      <w:lvlText w:val="%6."/>
+      <w:lvlJc w:val="left"/>
+      <w:pPr>
+        <w:tabs>
+          <w:tab w:val="num" w:pos="3600"/>
+        </w:tabs>
+        <w:ind w:left="4080" w:hanging="480"/>
+      </w:pPr>
+    </w:lvl>
+    <w:lvl w:ilvl="6">
+      <w:start w:val="1"/>
+      <w:numFmt w:val="lowerLetter"/>
+      <w:lvlText w:val="%7."/>
+      <w:lvlJc w:val="left"/>
+      <w:pPr>
+        <w:tabs>
+          <w:tab w:val="num" w:pos="4320"/>
+        </w:tabs>
+        <w:ind w:left="4800" w:hanging="480"/>
+      </w:pPr>
+    </w:lvl>
+  </w:abstractNum>
+  <w:abstractNum w:abstractNumId="99511">
+    <w:nsid w:val="26eb226c"/>
+    <w:multiLevelType w:val="multilevel"/>
+    <w:lvl w:ilvl="0">
+      <w:start w:val="1"/>
+      <w:numFmt w:val="lowerRoman"/>
+      <w:lvlText w:val="%1."/>
+      <w:lvlJc w:val="left"/>
+      <w:pPr>
+        <w:tabs>
+          <w:tab w:val="num" w:pos="0"/>
+        </w:tabs>
+        <w:ind w:left="480" w:hanging="480"/>
+      </w:pPr>
+    </w:lvl>
+    <w:lvl w:ilvl="1">
+      <w:start w:val="1"/>
+      <w:numFmt w:val="lowerRoman"/>
+      <w:lvlText w:val="%2."/>
+      <w:lvlJc w:val="left"/>
+      <w:pPr>
+        <w:tabs>
+          <w:tab w:val="num" w:pos="720"/>
+        </w:tabs>
+        <w:ind w:left="1200" w:hanging="480"/>
+      </w:pPr>
+    </w:lvl>
+    <w:lvl w:ilvl="2">
+      <w:start w:val="1"/>
+      <w:numFmt w:val="lowerRoman"/>
+      <w:lvlText w:val="%3."/>
+      <w:lvlJc w:val="left"/>
+      <w:pPr>
+        <w:tabs>
+          <w:tab w:val="num" w:pos="1440"/>
+        </w:tabs>
+        <w:ind w:left="1920" w:hanging="480"/>
+      </w:pPr>
+    </w:lvl>
+    <w:lvl w:ilvl="3">
+      <w:start w:val="1"/>
+      <w:numFmt w:val="lowerRoman"/>
+      <w:lvlText w:val="%4."/>
+      <w:lvlJc w:val="left"/>
+      <w:pPr>
+        <w:tabs>
+          <w:tab w:val="num" w:pos="2160"/>
+        </w:tabs>
+        <w:ind w:left="2640" w:hanging="480"/>
+      </w:pPr>
+    </w:lvl>
+    <w:lvl w:ilvl="4">
+      <w:start w:val="1"/>
+      <w:numFmt w:val="lowerRoman"/>
+      <w:lvlText w:val="%5."/>
+      <w:lvlJc w:val="left"/>
+      <w:pPr>
+        <w:tabs>
+          <w:tab w:val="num" w:pos="2880"/>
+        </w:tabs>
+        <w:ind w:left="3360" w:hanging="480"/>
+      </w:pPr>
+    </w:lvl>
+    <w:lvl w:ilvl="5">
+      <w:start w:val="1"/>
+      <w:numFmt w:val="lowerRoman"/>
+      <w:lvlText w:val="%6."/>
+      <w:lvlJc w:val="left"/>
+      <w:pPr>
+        <w:tabs>
+          <w:tab w:val="num" w:pos="3600"/>
+        </w:tabs>
+        <w:ind w:left="4080" w:hanging="480"/>
+      </w:pPr>
+    </w:lvl>
+    <w:lvl w:ilvl="6">
+      <w:start w:val="1"/>
+      <w:numFmt w:val="lowerRoman"/>
       <w:lvlText w:val="%7."/>
       <w:lvlJc w:val="left"/>
       <w:pPr>
@@ -965,6 +1515,78 @@
     <w:abstractNumId w:val="991"/>
   </w:num>
   <w:num w:numId="1004">
+    <w:abstractNumId w:val="99411"/>
+    <w:lvlOverride w:ilvl="0">
+      <w:startOverride w:val="1"/>
+    </w:lvlOverride>
+    <w:lvlOverride w:ilvl="1">
+      <w:startOverride w:val="1"/>
+    </w:lvlOverride>
+    <w:lvlOverride w:ilvl="2">
+      <w:startOverride w:val="1"/>
+    </w:lvlOverride>
+    <w:lvlOverride w:ilvl="3">
+      <w:startOverride w:val="1"/>
+    </w:lvlOverride>
+    <w:lvlOverride w:ilvl="4">
+      <w:startOverride w:val="1"/>
+    </w:lvlOverride>
+    <w:lvlOverride w:ilvl="5">
+      <w:startOverride w:val="1"/>
+    </w:lvlOverride>
+    <w:lvlOverride w:ilvl="6">
+      <w:startOverride w:val="1"/>
+    </w:lvlOverride>
+  </w:num>
+  <w:num w:numId="1005">
+    <w:abstractNumId w:val="99711"/>
+    <w:lvlOverride w:ilvl="0">
+      <w:startOverride w:val="1"/>
+    </w:lvlOverride>
+    <w:lvlOverride w:ilvl="1">
+      <w:startOverride w:val="1"/>
+    </w:lvlOverride>
+    <w:lvlOverride w:ilvl="2">
+      <w:startOverride w:val="1"/>
+    </w:lvlOverride>
+    <w:lvlOverride w:ilvl="3">
+      <w:startOverride w:val="1"/>
+    </w:lvlOverride>
+    <w:lvlOverride w:ilvl="4">
+      <w:startOverride w:val="1"/>
+    </w:lvlOverride>
+    <w:lvlOverride w:ilvl="5">
+      <w:startOverride w:val="1"/>
+    </w:lvlOverride>
+    <w:lvlOverride w:ilvl="6">
+      <w:startOverride w:val="1"/>
+    </w:lvlOverride>
+  </w:num>
+  <w:num w:numId="1006">
+    <w:abstractNumId w:val="99511"/>
+    <w:lvlOverride w:ilvl="0">
+      <w:startOverride w:val="1"/>
+    </w:lvlOverride>
+    <w:lvlOverride w:ilvl="1">
+      <w:startOverride w:val="1"/>
+    </w:lvlOverride>
+    <w:lvlOverride w:ilvl="2">
+      <w:startOverride w:val="1"/>
+    </w:lvlOverride>
+    <w:lvlOverride w:ilvl="3">
+      <w:startOverride w:val="1"/>
+    </w:lvlOverride>
+    <w:lvlOverride w:ilvl="4">
+      <w:startOverride w:val="1"/>
+    </w:lvlOverride>
+    <w:lvlOverride w:ilvl="5">
+      <w:startOverride w:val="1"/>
+    </w:lvlOverride>
+    <w:lvlOverride w:ilvl="6">
+      <w:startOverride w:val="1"/>
+    </w:lvlOverride>
+  </w:num>
+  <w:num w:numId="1007">
     <w:abstractNumId w:val="99411"/>
     <w:lvlOverride w:ilvl="0">
       <w:startOverride w:val="1"/>

</xml_diff>